<commit_message>
Last changes for task 2
</commit_message>
<xml_diff>
--- a/Aufgabe1/doku/PFormal/Aufgabe 2.docx
+++ b/Aufgabe1/doku/PFormal/Aufgabe 2.docx
@@ -52,7 +52,24 @@
         <w:t xml:space="preserve">: </w:t>
       </w:r>
     </w:p>
-    <w:p/>
+    <w:p>
+      <w:r>
+        <w:t xml:space="preserve">Da das </w:t>
+      </w:r>
+      <w:proofErr w:type="spellStart"/>
+      <w:r>
+        <w:t>Math.Random</w:t>
+      </w:r>
+      <w:proofErr w:type="spellEnd"/>
+      <w:r>
+        <w:t xml:space="preserve"> nicht so funktionierte wie wir wollten haben wir uns eine Random Funktion aus dem Internet gesucht.</w:t>
+      </w:r>
+    </w:p>
+    <w:p>
+      <w:r>
+        <w:t>http://blog.root-of-all-evil.com/2010/03/math-random-zufallszahlen-in-java/</w:t>
+      </w:r>
+    </w:p>
     <w:p>
       <w:r>
         <w:rPr>
@@ -80,7 +97,13 @@
       </w:r>
       <w:proofErr w:type="spellEnd"/>
       <w:r>
-        <w:t xml:space="preserve"> 20-25 Stunden</w:t>
+        <w:t xml:space="preserve"> 20-</w:t>
+      </w:r>
+      <w:r>
+        <w:t>30</w:t>
+      </w:r>
+      <w:r>
+        <w:t xml:space="preserve"> Stunden</w:t>
       </w:r>
     </w:p>
     <w:p>
@@ -116,6 +139,9 @@
       <w:proofErr w:type="gramEnd"/>
       <w:r>
         <w:t xml:space="preserve"> ist jedoch ziemlich komisch)</w:t>
+      </w:r>
+      <w:r>
+        <w:t xml:space="preserve"> -&gt; Update es wird nun ein Graph mit zufallskanten erstellt</w:t>
       </w:r>
     </w:p>
     <w:p/>
@@ -175,7 +201,10 @@
         </w:numPr>
       </w:pPr>
       <w:r>
-        <w:t>Unsere Konstruktion ist ziemlich allgemein, da immer der gleiche Graph erstellt wird.</w:t>
+        <w:t>Bei unserer Konstruktion wird ein völlig zufälliger Graph erstellt, da hier immer zwei zufällige Knoten verwendet werden, die verbunden werden</w:t>
+      </w:r>
+      <w:r>
+        <w:t>.</w:t>
       </w:r>
     </w:p>
     <w:p>
@@ -187,7 +216,20 @@
         </w:numPr>
       </w:pPr>
       <w:r>
-        <w:t>-----------</w:t>
+        <w:t xml:space="preserve">Um zu überprüfen, ob unsere Implementierungen richtig sind, </w:t>
+      </w:r>
+      <w:r>
+        <w:t xml:space="preserve">testen wir, ob bei bestimmten Knotenpaaren jeweils </w:t>
+      </w:r>
+      <w:proofErr w:type="spellStart"/>
+      <w:proofErr w:type="gramStart"/>
+      <w:r>
+        <w:t>das selbe</w:t>
+      </w:r>
+      <w:proofErr w:type="spellEnd"/>
+      <w:proofErr w:type="gramEnd"/>
+      <w:r>
+        <w:t xml:space="preserve"> Ergebnis herauskommt.</w:t>
       </w:r>
     </w:p>
     <w:p>
@@ -219,10 +261,420 @@
         </w:numPr>
       </w:pPr>
       <w:r>
-        <w:t>------------</w:t>
+        <w:t xml:space="preserve">Der Dijkstra müsste eigentlich schon nicht deterministisch sein, da hier die Ergebnisse zu allen Knoten direkt berechnet </w:t>
+      </w:r>
+      <w:r>
+        <w:t xml:space="preserve">werden von dem Punkt aus, wo man startet. Der Floyd </w:t>
+      </w:r>
+      <w:proofErr w:type="spellStart"/>
+      <w:r>
+        <w:t>warshall</w:t>
+      </w:r>
+      <w:proofErr w:type="spellEnd"/>
+      <w:r>
+        <w:t xml:space="preserve"> </w:t>
+      </w:r>
+      <w:r>
+        <w:t>müsste man noch berücksichtigen, dass man verschiedene Wege vergleicht, die die gleiche Länge haben. Hierbei müssen aber nur die geprüft werden, die wirklich gleich lang bezüglich der Kantengewichtung sind. Dabei kann man dann alle diese Wege ausgeben und sieht so, dass mehrere Wege vorhanden sind, die gleich lang sind.</w:t>
       </w:r>
       <w:bookmarkStart w:id="0" w:name="_GoBack"/>
       <w:bookmarkEnd w:id="0"/>
+    </w:p>
+    <w:p/>
+    <w:p/>
+    <w:p/>
+    <w:p/>
+    <w:p/>
+    <w:p/>
+    <w:p/>
+    <w:p>
+      <w:r>
+        <w:t>Erstellung Von Big:</w:t>
+      </w:r>
+    </w:p>
+    <w:p>
+      <w:pPr>
+        <w:pStyle w:val="Listenabsatz"/>
+        <w:numPr>
+          <w:ilvl w:val="0"/>
+          <w:numId w:val="5"/>
+        </w:numPr>
+      </w:pPr>
+      <w:r>
+        <w:t>BIG erstellen wir, indem wir erst einmal 100 Knoten zu unserem Graphen hinzufügen.</w:t>
+      </w:r>
+    </w:p>
+    <w:p>
+      <w:pPr>
+        <w:pStyle w:val="Listenabsatz"/>
+        <w:numPr>
+          <w:ilvl w:val="0"/>
+          <w:numId w:val="5"/>
+        </w:numPr>
+      </w:pPr>
+      <w:r>
+        <w:t xml:space="preserve">Für die Kanten von Knoten zu Knoten </w:t>
+      </w:r>
+      <w:proofErr w:type="spellStart"/>
+      <w:r>
+        <w:t>Suchen</w:t>
+      </w:r>
+      <w:proofErr w:type="spellEnd"/>
+      <w:r>
+        <w:t xml:space="preserve"> wir mittels zweier Random Zahlen, die bestimmten Knoten heraus und verbinden diese dann.</w:t>
+      </w:r>
+    </w:p>
+    <w:p>
+      <w:pPr>
+        <w:pStyle w:val="Listenabsatz"/>
+        <w:numPr>
+          <w:ilvl w:val="0"/>
+          <w:numId w:val="5"/>
+        </w:numPr>
+      </w:pPr>
+      <w:r>
+        <w:t>Die Knoten Speichern wir dafür in einer extra Liste, worauf wir dann per Index den bestimmten Knoten immer heraus nehmen.</w:t>
+      </w:r>
+    </w:p>
+    <w:p>
+      <w:r>
+        <w:t xml:space="preserve">Dijkstra : </w:t>
+      </w:r>
+    </w:p>
+    <w:p>
+      <w:pPr>
+        <w:pStyle w:val="Listenabsatz"/>
+        <w:numPr>
+          <w:ilvl w:val="0"/>
+          <w:numId w:val="5"/>
+        </w:numPr>
+      </w:pPr>
+      <w:r>
+        <w:t>Unser Dijkstra funktioniert wie folgt:</w:t>
+      </w:r>
+    </w:p>
+    <w:p>
+      <w:pPr>
+        <w:pStyle w:val="Listenabsatz"/>
+        <w:numPr>
+          <w:ilvl w:val="0"/>
+          <w:numId w:val="5"/>
+        </w:numPr>
+      </w:pPr>
+      <w:r>
+        <w:t xml:space="preserve">Wir nutzen eine </w:t>
+      </w:r>
+      <w:proofErr w:type="spellStart"/>
+      <w:r>
+        <w:t>Map</w:t>
+      </w:r>
+      <w:proofErr w:type="spellEnd"/>
+      <w:r>
+        <w:t xml:space="preserve"> um unsere „Tabelle“ darzustellen, worin sich die jeweiligen Wege befinden.</w:t>
+      </w:r>
+    </w:p>
+    <w:p>
+      <w:pPr>
+        <w:pStyle w:val="Listenabsatz"/>
+        <w:numPr>
+          <w:ilvl w:val="0"/>
+          <w:numId w:val="5"/>
+        </w:numPr>
+      </w:pPr>
+      <w:r>
+        <w:t>Weiterhin verwenden wir eine Queue, worin sich die Knoten aufhalten.</w:t>
+      </w:r>
+    </w:p>
+    <w:p>
+      <w:pPr>
+        <w:pStyle w:val="Listenabsatz"/>
+        <w:numPr>
+          <w:ilvl w:val="0"/>
+          <w:numId w:val="5"/>
+        </w:numPr>
+      </w:pPr>
+      <w:r>
+        <w:t>Hierbei ändern wir die Werte der „Tabelle</w:t>
+      </w:r>
+      <w:proofErr w:type="gramStart"/>
+      <w:r>
+        <w:t>“ ,</w:t>
+      </w:r>
+      <w:proofErr w:type="gramEnd"/>
+      <w:r>
+        <w:t xml:space="preserve"> solange die </w:t>
+      </w:r>
+      <w:proofErr w:type="spellStart"/>
+      <w:r>
+        <w:t>queue</w:t>
+      </w:r>
+      <w:proofErr w:type="spellEnd"/>
+      <w:r>
+        <w:t xml:space="preserve"> nicht leer ist.</w:t>
+      </w:r>
+    </w:p>
+    <w:p>
+      <w:pPr>
+        <w:pStyle w:val="Listenabsatz"/>
+        <w:numPr>
+          <w:ilvl w:val="0"/>
+          <w:numId w:val="5"/>
+        </w:numPr>
+      </w:pPr>
+      <w:r>
+        <w:t xml:space="preserve">Den </w:t>
+      </w:r>
+      <w:proofErr w:type="spellStart"/>
+      <w:r>
+        <w:t>Minimumnode</w:t>
+      </w:r>
+      <w:proofErr w:type="spellEnd"/>
+      <w:r>
+        <w:t xml:space="preserve"> holen wir uns dabei immer aus der </w:t>
+      </w:r>
+      <w:proofErr w:type="spellStart"/>
+      <w:r>
+        <w:t>queue</w:t>
+      </w:r>
+      <w:proofErr w:type="spellEnd"/>
+      <w:r>
+        <w:t xml:space="preserve"> und entfernen diesen danach direkt, damit sich die Queue nach und nach leert.</w:t>
+      </w:r>
+    </w:p>
+    <w:p>
+      <w:pPr>
+        <w:pStyle w:val="Listenabsatz"/>
+        <w:numPr>
+          <w:ilvl w:val="0"/>
+          <w:numId w:val="5"/>
+        </w:numPr>
+      </w:pPr>
+      <w:r>
+        <w:t>Danach werden die Entfernungen in der Tabelle jeweils immer geändert, sowie der Vorgängerknoten auch.</w:t>
+      </w:r>
+    </w:p>
+    <w:p>
+      <w:r>
+        <w:t xml:space="preserve">Floyd </w:t>
+      </w:r>
+      <w:proofErr w:type="spellStart"/>
+      <w:r>
+        <w:t>Warshall</w:t>
+      </w:r>
+      <w:proofErr w:type="spellEnd"/>
+      <w:r>
+        <w:t>:</w:t>
+      </w:r>
+    </w:p>
+    <w:p>
+      <w:pPr>
+        <w:pStyle w:val="Listenabsatz"/>
+        <w:numPr>
+          <w:ilvl w:val="0"/>
+          <w:numId w:val="5"/>
+        </w:numPr>
+      </w:pPr>
+      <w:r>
+        <w:t xml:space="preserve">Floyd </w:t>
+      </w:r>
+      <w:proofErr w:type="spellStart"/>
+      <w:r>
+        <w:t>Warshall</w:t>
+      </w:r>
+      <w:proofErr w:type="spellEnd"/>
+      <w:r>
+        <w:t xml:space="preserve"> setzen wir um, indem wir zwei </w:t>
+      </w:r>
+      <w:proofErr w:type="spellStart"/>
+      <w:r>
+        <w:t>maps</w:t>
+      </w:r>
+      <w:proofErr w:type="spellEnd"/>
+      <w:r>
+        <w:t xml:space="preserve"> befüllen.</w:t>
+      </w:r>
+    </w:p>
+    <w:p>
+      <w:pPr>
+        <w:pStyle w:val="Listenabsatz"/>
+        <w:numPr>
+          <w:ilvl w:val="0"/>
+          <w:numId w:val="5"/>
+        </w:numPr>
+      </w:pPr>
+      <w:r>
+        <w:t xml:space="preserve">Die erste </w:t>
+      </w:r>
+      <w:proofErr w:type="spellStart"/>
+      <w:r>
+        <w:t>Map</w:t>
+      </w:r>
+      <w:proofErr w:type="spellEnd"/>
+      <w:r>
+        <w:t xml:space="preserve"> beinhaltet die Distanzmatrix, die zweite </w:t>
+      </w:r>
+      <w:proofErr w:type="spellStart"/>
+      <w:r>
+        <w:t>map</w:t>
+      </w:r>
+      <w:proofErr w:type="spellEnd"/>
+      <w:r>
+        <w:t xml:space="preserve"> die </w:t>
+      </w:r>
+      <w:proofErr w:type="spellStart"/>
+      <w:r>
+        <w:t>transitmatrix</w:t>
+      </w:r>
+      <w:proofErr w:type="spellEnd"/>
+      <w:r>
+        <w:t>.</w:t>
+      </w:r>
+    </w:p>
+    <w:p>
+      <w:pPr>
+        <w:pStyle w:val="Listenabsatz"/>
+        <w:numPr>
+          <w:ilvl w:val="0"/>
+          <w:numId w:val="5"/>
+        </w:numPr>
+      </w:pPr>
+      <w:r>
+        <w:t xml:space="preserve">Als erstes wird hier die </w:t>
+      </w:r>
+      <w:proofErr w:type="spellStart"/>
+      <w:r>
+        <w:t>Distances</w:t>
+      </w:r>
+      <w:proofErr w:type="spellEnd"/>
+      <w:r>
+        <w:t xml:space="preserve"> </w:t>
+      </w:r>
+      <w:proofErr w:type="spellStart"/>
+      <w:r>
+        <w:t>Map</w:t>
+      </w:r>
+      <w:proofErr w:type="spellEnd"/>
+      <w:r>
+        <w:t xml:space="preserve"> initialisiert, wobei auf die verschiedenen Fälle eingegangen wird.</w:t>
+      </w:r>
+    </w:p>
+    <w:p>
+      <w:pPr>
+        <w:pStyle w:val="Listenabsatz"/>
+        <w:numPr>
+          <w:ilvl w:val="0"/>
+          <w:numId w:val="5"/>
+        </w:numPr>
+      </w:pPr>
+      <w:r>
+        <w:t xml:space="preserve">Danach wird die </w:t>
+      </w:r>
+      <w:proofErr w:type="spellStart"/>
+      <w:r>
+        <w:t>transitmatrix</w:t>
+      </w:r>
+      <w:proofErr w:type="spellEnd"/>
+      <w:r>
+        <w:t xml:space="preserve"> initialisiert, wobei hier jeweils null erst einmal drin steht, da hier die Ergebnisse am Ende herein kommen.</w:t>
+      </w:r>
+    </w:p>
+    <w:p>
+      <w:pPr>
+        <w:pStyle w:val="Listenabsatz"/>
+        <w:numPr>
+          <w:ilvl w:val="0"/>
+          <w:numId w:val="5"/>
+        </w:numPr>
+      </w:pPr>
+      <w:r>
+        <w:t xml:space="preserve">Zum Schluss wird die </w:t>
+      </w:r>
+      <w:proofErr w:type="spellStart"/>
+      <w:r>
+        <w:t>transit</w:t>
+      </w:r>
+      <w:proofErr w:type="spellEnd"/>
+      <w:r>
+        <w:t xml:space="preserve"> Matrix durch die verschiedenen </w:t>
+      </w:r>
+      <w:proofErr w:type="spellStart"/>
+      <w:r>
+        <w:t>for</w:t>
+      </w:r>
+      <w:proofErr w:type="spellEnd"/>
+      <w:r>
+        <w:t xml:space="preserve"> Schleifen mit den einzelnen Werten gefüllt, sodass man danach das bestimmte Ergebnis dort heraus lesen kann.</w:t>
+      </w:r>
+    </w:p>
+    <w:p>
+      <w:r>
+        <w:t>Unit Tests:</w:t>
+      </w:r>
+    </w:p>
+    <w:p/>
+    <w:p>
+      <w:pPr>
+        <w:pStyle w:val="Listenabsatz"/>
+        <w:numPr>
+          <w:ilvl w:val="0"/>
+          <w:numId w:val="5"/>
+        </w:numPr>
+      </w:pPr>
+      <w:r>
+        <w:t xml:space="preserve">Unsere </w:t>
+      </w:r>
+      <w:proofErr w:type="spellStart"/>
+      <w:r>
+        <w:t>unit</w:t>
+      </w:r>
+      <w:proofErr w:type="spellEnd"/>
+      <w:r>
+        <w:t xml:space="preserve"> </w:t>
+      </w:r>
+      <w:proofErr w:type="spellStart"/>
+      <w:r>
+        <w:t>tests</w:t>
+      </w:r>
+      <w:proofErr w:type="spellEnd"/>
+      <w:r>
+        <w:t xml:space="preserve"> überprüfen die Algorithmen auf die jeweilige Funktionalität.</w:t>
+      </w:r>
+    </w:p>
+    <w:p>
+      <w:pPr>
+        <w:pStyle w:val="Listenabsatz"/>
+        <w:numPr>
+          <w:ilvl w:val="0"/>
+          <w:numId w:val="5"/>
+        </w:numPr>
+      </w:pPr>
+      <w:r>
+        <w:t>Hierbei Prüfen wir jeweils einige Fälle, die für den Algorithmus funktionieren sollten.</w:t>
+      </w:r>
+    </w:p>
+    <w:p>
+      <w:pPr>
+        <w:pStyle w:val="Listenabsatz"/>
+        <w:numPr>
+          <w:ilvl w:val="0"/>
+          <w:numId w:val="5"/>
+        </w:numPr>
+      </w:pPr>
+      <w:r>
+        <w:t>Dabei Sieht man, wenn bei beiden jeweils das gleiche Ergebnis heraus kommt, dass das Ergebnis mehr und mehr stimmen kann.</w:t>
+      </w:r>
+    </w:p>
+    <w:p>
+      <w:pPr>
+        <w:pStyle w:val="Listenabsatz"/>
+        <w:numPr>
+          <w:ilvl w:val="0"/>
+          <w:numId w:val="5"/>
+        </w:numPr>
+      </w:pPr>
+      <w:r>
+        <w:t>Je mehr Algorithmen die gleichen Ergebnisse liefern desto genauer wird unsere Überprüfung, dass das Ergebnis richtig ist.</w:t>
+      </w:r>
     </w:p>
     <w:sectPr>
       <w:pgSz w:w="11906" w:h="16838"/>
@@ -528,6 +980,118 @@
     </w:lvl>
   </w:abstractNum>
   <w:abstractNum w:abstractNumId="3">
+    <w:nsid w:val="50BA4220"/>
+    <w:multiLevelType w:val="hybridMultilevel"/>
+    <w:tmpl w:val="68D2ABB8"/>
+    <w:lvl w:ilvl="0" w:tplc="6C08E032">
+      <w:numFmt w:val="bullet"/>
+      <w:lvlText w:val="-"/>
+      <w:lvlJc w:val="left"/>
+      <w:pPr>
+        <w:ind w:left="1065" w:hanging="360"/>
+      </w:pPr>
+      <w:rPr>
+        <w:rFonts w:ascii="Calibri" w:eastAsiaTheme="minorHAnsi" w:hAnsi="Calibri" w:cs="Calibri" w:hint="default"/>
+      </w:rPr>
+    </w:lvl>
+    <w:lvl w:ilvl="1" w:tplc="04070003" w:tentative="1">
+      <w:start w:val="1"/>
+      <w:numFmt w:val="bullet"/>
+      <w:lvlText w:val="o"/>
+      <w:lvlJc w:val="left"/>
+      <w:pPr>
+        <w:ind w:left="1785" w:hanging="360"/>
+      </w:pPr>
+      <w:rPr>
+        <w:rFonts w:ascii="Courier New" w:hAnsi="Courier New" w:cs="Courier New" w:hint="default"/>
+      </w:rPr>
+    </w:lvl>
+    <w:lvl w:ilvl="2" w:tplc="04070005" w:tentative="1">
+      <w:start w:val="1"/>
+      <w:numFmt w:val="bullet"/>
+      <w:lvlText w:val=""/>
+      <w:lvlJc w:val="left"/>
+      <w:pPr>
+        <w:ind w:left="2505" w:hanging="360"/>
+      </w:pPr>
+      <w:rPr>
+        <w:rFonts w:ascii="Wingdings" w:hAnsi="Wingdings" w:hint="default"/>
+      </w:rPr>
+    </w:lvl>
+    <w:lvl w:ilvl="3" w:tplc="04070001" w:tentative="1">
+      <w:start w:val="1"/>
+      <w:numFmt w:val="bullet"/>
+      <w:lvlText w:val=""/>
+      <w:lvlJc w:val="left"/>
+      <w:pPr>
+        <w:ind w:left="3225" w:hanging="360"/>
+      </w:pPr>
+      <w:rPr>
+        <w:rFonts w:ascii="Symbol" w:hAnsi="Symbol" w:hint="default"/>
+      </w:rPr>
+    </w:lvl>
+    <w:lvl w:ilvl="4" w:tplc="04070003" w:tentative="1">
+      <w:start w:val="1"/>
+      <w:numFmt w:val="bullet"/>
+      <w:lvlText w:val="o"/>
+      <w:lvlJc w:val="left"/>
+      <w:pPr>
+        <w:ind w:left="3945" w:hanging="360"/>
+      </w:pPr>
+      <w:rPr>
+        <w:rFonts w:ascii="Courier New" w:hAnsi="Courier New" w:cs="Courier New" w:hint="default"/>
+      </w:rPr>
+    </w:lvl>
+    <w:lvl w:ilvl="5" w:tplc="04070005" w:tentative="1">
+      <w:start w:val="1"/>
+      <w:numFmt w:val="bullet"/>
+      <w:lvlText w:val=""/>
+      <w:lvlJc w:val="left"/>
+      <w:pPr>
+        <w:ind w:left="4665" w:hanging="360"/>
+      </w:pPr>
+      <w:rPr>
+        <w:rFonts w:ascii="Wingdings" w:hAnsi="Wingdings" w:hint="default"/>
+      </w:rPr>
+    </w:lvl>
+    <w:lvl w:ilvl="6" w:tplc="04070001" w:tentative="1">
+      <w:start w:val="1"/>
+      <w:numFmt w:val="bullet"/>
+      <w:lvlText w:val=""/>
+      <w:lvlJc w:val="left"/>
+      <w:pPr>
+        <w:ind w:left="5385" w:hanging="360"/>
+      </w:pPr>
+      <w:rPr>
+        <w:rFonts w:ascii="Symbol" w:hAnsi="Symbol" w:hint="default"/>
+      </w:rPr>
+    </w:lvl>
+    <w:lvl w:ilvl="7" w:tplc="04070003" w:tentative="1">
+      <w:start w:val="1"/>
+      <w:numFmt w:val="bullet"/>
+      <w:lvlText w:val="o"/>
+      <w:lvlJc w:val="left"/>
+      <w:pPr>
+        <w:ind w:left="6105" w:hanging="360"/>
+      </w:pPr>
+      <w:rPr>
+        <w:rFonts w:ascii="Courier New" w:hAnsi="Courier New" w:cs="Courier New" w:hint="default"/>
+      </w:rPr>
+    </w:lvl>
+    <w:lvl w:ilvl="8" w:tplc="04070005" w:tentative="1">
+      <w:start w:val="1"/>
+      <w:numFmt w:val="bullet"/>
+      <w:lvlText w:val=""/>
+      <w:lvlJc w:val="left"/>
+      <w:pPr>
+        <w:ind w:left="6825" w:hanging="360"/>
+      </w:pPr>
+      <w:rPr>
+        <w:rFonts w:ascii="Wingdings" w:hAnsi="Wingdings" w:hint="default"/>
+      </w:rPr>
+    </w:lvl>
+  </w:abstractNum>
+  <w:abstractNum w:abstractNumId="4">
     <w:nsid w:val="732F1176"/>
     <w:multiLevelType w:val="hybridMultilevel"/>
     <w:tmpl w:val="FF20F2A4"/>
@@ -614,7 +1178,7 @@
     </w:lvl>
   </w:abstractNum>
   <w:num w:numId="1">
-    <w:abstractNumId w:val="3"/>
+    <w:abstractNumId w:val="4"/>
   </w:num>
   <w:num w:numId="2">
     <w:abstractNumId w:val="1"/>
@@ -624,6 +1188,9 @@
   </w:num>
   <w:num w:numId="4">
     <w:abstractNumId w:val="2"/>
+  </w:num>
+  <w:num w:numId="5">
+    <w:abstractNumId w:val="3"/>
   </w:num>
 </w:numbering>
 </file>

</xml_diff>